<commit_message>
ffimagge ios error repair commit 22
</commit_message>
<xml_diff>
--- a/Recursos Curso Xamarin 2018-I/Cargar Imagenes con tipo de extension SVG.docx
+++ b/Recursos Curso Xamarin 2018-I/Cargar Imagenes con tipo de extension SVG.docx
@@ -656,6 +656,7 @@
         <w:t xml:space="preserve"> </w:t>
       </w:r>
       <w:proofErr w:type="spellStart"/>
+      <w:proofErr w:type="gramStart"/>
       <w:r>
         <w:rPr>
           <w:rFonts w:ascii="Consolas" w:hAnsi="Consolas" w:cs="Consolas"/>
@@ -667,6 +668,7 @@
         <w:t>FFImageLoading.Forms.Droid</w:t>
       </w:r>
       <w:proofErr w:type="spellEnd"/>
+      <w:proofErr w:type="gramEnd"/>
       <w:r>
         <w:rPr>
           <w:rFonts w:ascii="Consolas" w:hAnsi="Consolas" w:cs="Consolas"/>
@@ -715,7 +717,29 @@
           <w:szCs w:val="19"/>
           <w:lang w:val="en-US"/>
         </w:rPr>
-        <w:t xml:space="preserve">    [Activity(Label = </w:t>
+        <w:t xml:space="preserve">    [</w:t>
+      </w:r>
+      <w:proofErr w:type="gramStart"/>
+      <w:r>
+        <w:rPr>
+          <w:rFonts w:ascii="Consolas" w:hAnsi="Consolas" w:cs="Consolas"/>
+          <w:color w:val="000000"/>
+          <w:sz w:val="19"/>
+          <w:szCs w:val="19"/>
+          <w:lang w:val="en-US"/>
+        </w:rPr>
+        <w:t>Activity(</w:t>
+      </w:r>
+      <w:proofErr w:type="gramEnd"/>
+      <w:r>
+        <w:rPr>
+          <w:rFonts w:ascii="Consolas" w:hAnsi="Consolas" w:cs="Consolas"/>
+          <w:color w:val="000000"/>
+          <w:sz w:val="19"/>
+          <w:szCs w:val="19"/>
+          <w:lang w:val="en-US"/>
+        </w:rPr>
+        <w:t xml:space="preserve">Label = </w:t>
       </w:r>
       <w:r>
         <w:rPr>
@@ -745,29 +769,7 @@
           <w:szCs w:val="19"/>
           <w:lang w:val="en-US"/>
         </w:rPr>
-        <w:t>"@</w:t>
-      </w:r>
-      <w:proofErr w:type="spellStart"/>
-      <w:r>
-        <w:rPr>
-          <w:rFonts w:ascii="Consolas" w:hAnsi="Consolas" w:cs="Consolas"/>
-          <w:color w:val="A31515"/>
-          <w:sz w:val="19"/>
-          <w:szCs w:val="19"/>
-          <w:lang w:val="en-US"/>
-        </w:rPr>
-        <w:t>drawable</w:t>
-      </w:r>
-      <w:proofErr w:type="spellEnd"/>
-      <w:r>
-        <w:rPr>
-          <w:rFonts w:ascii="Consolas" w:hAnsi="Consolas" w:cs="Consolas"/>
-          <w:color w:val="A31515"/>
-          <w:sz w:val="19"/>
-          <w:szCs w:val="19"/>
-          <w:lang w:val="en-US"/>
-        </w:rPr>
-        <w:t>/icon"</w:t>
+        <w:t>"@drawable/icon"</w:t>
       </w:r>
       <w:r>
         <w:rPr>
@@ -995,6 +997,7 @@
         <w:t xml:space="preserve"> </w:t>
       </w:r>
       <w:proofErr w:type="spellStart"/>
+      <w:proofErr w:type="gramStart"/>
       <w:r>
         <w:rPr>
           <w:rFonts w:ascii="Consolas" w:hAnsi="Consolas" w:cs="Consolas"/>
@@ -1014,7 +1017,18 @@
           <w:szCs w:val="19"/>
           <w:lang w:val="en-US"/>
         </w:rPr>
-        <w:t xml:space="preserve"> : </w:t>
+        <w:t xml:space="preserve"> :</w:t>
+      </w:r>
+      <w:proofErr w:type="gramEnd"/>
+      <w:r>
+        <w:rPr>
+          <w:rFonts w:ascii="Consolas" w:hAnsi="Consolas" w:cs="Consolas"/>
+          <w:color w:val="000000"/>
+          <w:sz w:val="19"/>
+          <w:szCs w:val="19"/>
+          <w:lang w:val="en-US"/>
+        </w:rPr>
+        <w:t xml:space="preserve"> </w:t>
       </w:r>
       <w:r>
         <w:rPr>
@@ -1159,6 +1173,7 @@
         <w:t xml:space="preserve"> </w:t>
       </w:r>
       <w:proofErr w:type="spellStart"/>
+      <w:proofErr w:type="gramStart"/>
       <w:r>
         <w:rPr>
           <w:rFonts w:ascii="Consolas" w:hAnsi="Consolas" w:cs="Consolas"/>
@@ -1178,7 +1193,18 @@
           <w:szCs w:val="19"/>
           <w:lang w:val="en-US"/>
         </w:rPr>
-        <w:t>(Bundle bundle)</w:t>
+        <w:t>(</w:t>
+      </w:r>
+      <w:proofErr w:type="gramEnd"/>
+      <w:r>
+        <w:rPr>
+          <w:rFonts w:ascii="Consolas" w:hAnsi="Consolas" w:cs="Consolas"/>
+          <w:color w:val="000000"/>
+          <w:sz w:val="19"/>
+          <w:szCs w:val="19"/>
+          <w:lang w:val="en-US"/>
+        </w:rPr>
+        <w:t>Bundle bundle)</w:t>
       </w:r>
     </w:p>
     <w:p>
@@ -1253,6 +1279,7 @@
         <w:t xml:space="preserve"> = </w:t>
       </w:r>
       <w:proofErr w:type="spellStart"/>
+      <w:proofErr w:type="gramStart"/>
       <w:r>
         <w:rPr>
           <w:rFonts w:ascii="Consolas" w:hAnsi="Consolas" w:cs="Consolas"/>
@@ -1264,6 +1291,7 @@
         <w:t>Resource.Layout.Tabbar</w:t>
       </w:r>
       <w:proofErr w:type="spellEnd"/>
+      <w:proofErr w:type="gramEnd"/>
       <w:r>
         <w:rPr>
           <w:rFonts w:ascii="Consolas" w:hAnsi="Consolas" w:cs="Consolas"/>
@@ -1322,6 +1350,7 @@
         <w:t xml:space="preserve"> = </w:t>
       </w:r>
       <w:proofErr w:type="spellStart"/>
+      <w:proofErr w:type="gramStart"/>
       <w:r>
         <w:rPr>
           <w:rFonts w:ascii="Consolas" w:hAnsi="Consolas" w:cs="Consolas"/>
@@ -1333,6 +1362,7 @@
         <w:t>Resource.Layout.Toolbar</w:t>
       </w:r>
       <w:proofErr w:type="spellEnd"/>
+      <w:proofErr w:type="gramEnd"/>
       <w:r>
         <w:rPr>
           <w:rFonts w:ascii="Consolas" w:hAnsi="Consolas" w:cs="Consolas"/>
@@ -1384,6 +1414,7 @@
         <w:t xml:space="preserve">            </w:t>
       </w:r>
       <w:proofErr w:type="spellStart"/>
+      <w:proofErr w:type="gramStart"/>
       <w:r>
         <w:rPr>
           <w:rFonts w:ascii="Consolas" w:hAnsi="Consolas" w:cs="Consolas"/>
@@ -1405,6 +1436,7 @@
         <w:t>.OnCreate</w:t>
       </w:r>
       <w:proofErr w:type="spellEnd"/>
+      <w:proofErr w:type="gramEnd"/>
       <w:r>
         <w:rPr>
           <w:rFonts w:ascii="Consolas" w:hAnsi="Consolas" w:cs="Consolas"/>
@@ -1455,6 +1487,7 @@
         </w:rPr>
         <w:t xml:space="preserve">            </w:t>
       </w:r>
+      <w:proofErr w:type="gramStart"/>
       <w:r>
         <w:rPr>
           <w:rFonts w:ascii="Consolas" w:hAnsi="Consolas" w:cs="Consolas"/>
@@ -1476,6 +1509,7 @@
         <w:t>::</w:t>
       </w:r>
       <w:proofErr w:type="spellStart"/>
+      <w:proofErr w:type="gramEnd"/>
       <w:r>
         <w:rPr>
           <w:rFonts w:ascii="Consolas" w:hAnsi="Consolas" w:cs="Consolas"/>
@@ -1619,6 +1653,7 @@
         <w:t xml:space="preserve">            </w:t>
       </w:r>
       <w:proofErr w:type="spellStart"/>
+      <w:proofErr w:type="gramStart"/>
       <w:r>
         <w:rPr>
           <w:rFonts w:ascii="Consolas" w:hAnsi="Consolas" w:cs="Consolas"/>
@@ -1640,6 +1675,7 @@
         </w:rPr>
         <w:t>(</w:t>
       </w:r>
+      <w:proofErr w:type="gramEnd"/>
       <w:r>
         <w:rPr>
           <w:rFonts w:ascii="Consolas" w:hAnsi="Consolas" w:cs="Consolas"/>
@@ -1877,6 +1913,7 @@
         <w:t xml:space="preserve"> </w:t>
       </w:r>
       <w:proofErr w:type="spellStart"/>
+      <w:proofErr w:type="gramStart"/>
       <w:r>
         <w:rPr>
           <w:rFonts w:ascii="Consolas" w:hAnsi="Consolas" w:cs="Consolas"/>
@@ -1888,6 +1925,7 @@
         <w:t>FFImageLoading.Forms.Touch</w:t>
       </w:r>
       <w:proofErr w:type="spellEnd"/>
+      <w:proofErr w:type="gramEnd"/>
       <w:r>
         <w:rPr>
           <w:rFonts w:ascii="Consolas" w:hAnsi="Consolas" w:cs="Consolas"/>
@@ -2305,6 +2343,7 @@
         <w:t xml:space="preserve"> </w:t>
       </w:r>
       <w:proofErr w:type="spellStart"/>
+      <w:proofErr w:type="gramStart"/>
       <w:r>
         <w:rPr>
           <w:rFonts w:ascii="Consolas" w:hAnsi="Consolas" w:cs="Consolas"/>
@@ -2324,7 +2363,18 @@
           <w:szCs w:val="19"/>
           <w:lang w:val="en-US"/>
         </w:rPr>
-        <w:t xml:space="preserve"> : </w:t>
+        <w:t xml:space="preserve"> :</w:t>
+      </w:r>
+      <w:proofErr w:type="gramEnd"/>
+      <w:r>
+        <w:rPr>
+          <w:rFonts w:ascii="Consolas" w:hAnsi="Consolas" w:cs="Consolas"/>
+          <w:color w:val="000000"/>
+          <w:sz w:val="19"/>
+          <w:szCs w:val="19"/>
+          <w:lang w:val="en-US"/>
+        </w:rPr>
+        <w:t xml:space="preserve"> </w:t>
       </w:r>
       <w:r>
         <w:rPr>
@@ -2605,6 +2655,7 @@
           <w:color w:val="000000"/>
           <w:sz w:val="19"/>
           <w:szCs w:val="19"/>
+          <w:lang w:val="en-US"/>
         </w:rPr>
       </w:pPr>
       <w:r>
@@ -2623,6 +2674,7 @@
           <w:color w:val="008000"/>
           <w:sz w:val="19"/>
           <w:szCs w:val="19"/>
+          <w:lang w:val="en-US"/>
         </w:rPr>
         <w:t>//</w:t>
       </w:r>
@@ -2713,6 +2765,7 @@
         <w:t xml:space="preserve"> </w:t>
       </w:r>
       <w:proofErr w:type="spellStart"/>
+      <w:proofErr w:type="gramStart"/>
       <w:r>
         <w:rPr>
           <w:rFonts w:ascii="Consolas" w:hAnsi="Consolas" w:cs="Consolas"/>
@@ -2735,6 +2788,7 @@
         <w:t>(</w:t>
       </w:r>
       <w:proofErr w:type="spellStart"/>
+      <w:proofErr w:type="gramEnd"/>
       <w:r>
         <w:rPr>
           <w:rFonts w:ascii="Consolas" w:hAnsi="Consolas" w:cs="Consolas"/>
@@ -2828,6 +2882,7 @@
         </w:rPr>
         <w:t xml:space="preserve">            </w:t>
       </w:r>
+      <w:proofErr w:type="gramStart"/>
       <w:r>
         <w:rPr>
           <w:rFonts w:ascii="Consolas" w:hAnsi="Consolas" w:cs="Consolas"/>
@@ -2849,6 +2904,7 @@
         <w:t>::</w:t>
       </w:r>
       <w:proofErr w:type="spellStart"/>
+      <w:proofErr w:type="gramEnd"/>
       <w:r>
         <w:rPr>
           <w:rFonts w:ascii="Consolas" w:hAnsi="Consolas" w:cs="Consolas"/>
@@ -2948,6 +3004,7 @@
         <w:t xml:space="preserve">            </w:t>
       </w:r>
       <w:proofErr w:type="spellStart"/>
+      <w:proofErr w:type="gramStart"/>
       <w:r>
         <w:rPr>
           <w:rFonts w:ascii="Consolas" w:hAnsi="Consolas" w:cs="Consolas"/>
@@ -2969,6 +3026,7 @@
         </w:rPr>
         <w:t>(</w:t>
       </w:r>
+      <w:proofErr w:type="gramEnd"/>
       <w:r>
         <w:rPr>
           <w:rFonts w:ascii="Consolas" w:hAnsi="Consolas" w:cs="Consolas"/>
@@ -3050,6 +3108,7 @@
         <w:t xml:space="preserve"> </w:t>
       </w:r>
       <w:proofErr w:type="spellStart"/>
+      <w:proofErr w:type="gramStart"/>
       <w:r>
         <w:rPr>
           <w:rFonts w:ascii="Consolas" w:hAnsi="Consolas" w:cs="Consolas"/>
@@ -3071,6 +3130,7 @@
         <w:t>.FinishedLaunching</w:t>
       </w:r>
       <w:proofErr w:type="spellEnd"/>
+      <w:proofErr w:type="gramEnd"/>
       <w:r>
         <w:rPr>
           <w:rFonts w:ascii="Consolas" w:hAnsi="Consolas" w:cs="Consolas"/>
@@ -3470,6 +3530,7 @@
         <w:t xml:space="preserve"> </w:t>
       </w:r>
       <w:proofErr w:type="spellStart"/>
+      <w:proofErr w:type="gramStart"/>
       <w:r>
         <w:rPr>
           <w:rFonts w:ascii="Consolas" w:hAnsi="Consolas" w:cs="Consolas"/>
@@ -3501,6 +3562,7 @@
         <w:t>Class</w:t>
       </w:r>
       <w:proofErr w:type="spellEnd"/>
+      <w:proofErr w:type="gramEnd"/>
       <w:r>
         <w:rPr>
           <w:rFonts w:ascii="Consolas" w:hAnsi="Consolas" w:cs="Consolas"/>
@@ -3569,6 +3631,7 @@
         </w:rPr>
         <w:t xml:space="preserve"> </w:t>
       </w:r>
+      <w:proofErr w:type="gramStart"/>
       <w:r>
         <w:rPr>
           <w:rFonts w:ascii="Consolas" w:hAnsi="Consolas" w:cs="Consolas"/>
@@ -3602,6 +3665,7 @@
         </w:rPr>
         <w:t>ffimageloading</w:t>
       </w:r>
+      <w:proofErr w:type="gramEnd"/>
       <w:r>
         <w:rPr>
           <w:rFonts w:ascii="Consolas" w:hAnsi="Consolas" w:cs="Consolas"/>
@@ -3649,7 +3713,19 @@
           <w:highlight w:val="yellow"/>
           <w:lang w:val="en-US"/>
         </w:rPr>
-        <w:t xml:space="preserve"> xmlns</w:t>
+        <w:t xml:space="preserve"> </w:t>
+      </w:r>
+      <w:proofErr w:type="gramStart"/>
+      <w:r>
+        <w:rPr>
+          <w:rFonts w:ascii="Consolas" w:hAnsi="Consolas" w:cs="Consolas"/>
+          <w:color w:val="FF0000"/>
+          <w:sz w:val="19"/>
+          <w:szCs w:val="19"/>
+          <w:highlight w:val="yellow"/>
+          <w:lang w:val="en-US"/>
+        </w:rPr>
+        <w:t>xmlns</w:t>
       </w:r>
       <w:r>
         <w:rPr>
@@ -3673,6 +3749,7 @@
         </w:rPr>
         <w:t>fftransformations</w:t>
       </w:r>
+      <w:proofErr w:type="gramEnd"/>
       <w:r>
         <w:rPr>
           <w:rFonts w:ascii="Consolas" w:hAnsi="Consolas" w:cs="Consolas"/>
@@ -3720,7 +3797,19 @@
           <w:highlight w:val="yellow"/>
           <w:lang w:val="en-US"/>
         </w:rPr>
-        <w:t xml:space="preserve"> xmlns</w:t>
+        <w:t xml:space="preserve"> </w:t>
+      </w:r>
+      <w:proofErr w:type="gramStart"/>
+      <w:r>
+        <w:rPr>
+          <w:rFonts w:ascii="Consolas" w:hAnsi="Consolas" w:cs="Consolas"/>
+          <w:color w:val="FF0000"/>
+          <w:sz w:val="19"/>
+          <w:szCs w:val="19"/>
+          <w:highlight w:val="yellow"/>
+          <w:lang w:val="en-US"/>
+        </w:rPr>
+        <w:t>xmlns</w:t>
       </w:r>
       <w:r>
         <w:rPr>
@@ -3744,6 +3833,7 @@
         </w:rPr>
         <w:t>ffimageloadingsvg</w:t>
       </w:r>
+      <w:proofErr w:type="gramEnd"/>
       <w:r>
         <w:rPr>
           <w:rFonts w:ascii="Consolas" w:hAnsi="Consolas" w:cs="Consolas"/>
@@ -3839,6 +3929,7 @@
         <w:t xml:space="preserve"> </w:t>
       </w:r>
       <w:proofErr w:type="spellStart"/>
+      <w:proofErr w:type="gramStart"/>
       <w:r>
         <w:rPr>
           <w:rFonts w:ascii="Consolas" w:hAnsi="Consolas" w:cs="Consolas"/>
@@ -3873,6 +3964,7 @@
         <w:t>Source</w:t>
       </w:r>
       <w:proofErr w:type="spellEnd"/>
+      <w:proofErr w:type="gramEnd"/>
       <w:r>
         <w:rPr>
           <w:rFonts w:ascii="Consolas" w:hAnsi="Consolas" w:cs="Consolas"/>
@@ -4143,6 +4235,7 @@
         <w:t>&lt;</w:t>
       </w:r>
       <w:proofErr w:type="spellStart"/>
+      <w:proofErr w:type="gramStart"/>
       <w:r>
         <w:rPr>
           <w:rFonts w:ascii="Consolas" w:hAnsi="Consolas" w:cs="Consolas"/>
@@ -4174,6 +4267,7 @@
         <w:t>SvgImageSourceConverter</w:t>
       </w:r>
       <w:proofErr w:type="spellEnd"/>
+      <w:proofErr w:type="gramEnd"/>
       <w:r>
         <w:rPr>
           <w:rFonts w:ascii="Consolas" w:hAnsi="Consolas" w:cs="Consolas"/>
@@ -4275,6 +4369,7 @@
         <w:t>&lt;/</w:t>
       </w:r>
       <w:proofErr w:type="spellStart"/>
+      <w:proofErr w:type="gramStart"/>
       <w:r>
         <w:rPr>
           <w:rFonts w:ascii="Consolas" w:hAnsi="Consolas" w:cs="Consolas"/>
@@ -4306,6 +4401,7 @@
         <w:t>SvgImageSourceConverter</w:t>
       </w:r>
       <w:proofErr w:type="spellEnd"/>
+      <w:proofErr w:type="gramEnd"/>
       <w:r>
         <w:rPr>
           <w:rFonts w:ascii="Consolas" w:hAnsi="Consolas" w:cs="Consolas"/>
@@ -4486,312 +4582,336 @@
           <w:lang w:val="en-US"/>
         </w:rPr>
       </w:pPr>
+      <w:r>
+        <w:rPr>
+          <w:rFonts w:ascii="Consolas" w:hAnsi="Consolas" w:cs="Consolas"/>
+          <w:color w:val="0000FF"/>
+          <w:sz w:val="19"/>
+          <w:szCs w:val="19"/>
+          <w:lang w:val="en-US"/>
+        </w:rPr>
+        <w:t>&lt;</w:t>
+      </w:r>
+      <w:proofErr w:type="spellStart"/>
+      <w:proofErr w:type="gramStart"/>
+      <w:r>
+        <w:rPr>
+          <w:rFonts w:ascii="Consolas" w:hAnsi="Consolas" w:cs="Consolas"/>
+          <w:color w:val="A31515"/>
+          <w:sz w:val="19"/>
+          <w:szCs w:val="19"/>
+          <w:lang w:val="en-US"/>
+        </w:rPr>
+        <w:t>ffimageloading</w:t>
+      </w:r>
+      <w:r>
+        <w:rPr>
+          <w:rFonts w:ascii="Consolas" w:hAnsi="Consolas" w:cs="Consolas"/>
+          <w:color w:val="0000FF"/>
+          <w:sz w:val="19"/>
+          <w:szCs w:val="19"/>
+          <w:lang w:val="en-US"/>
+        </w:rPr>
+        <w:t>:</w:t>
+      </w:r>
+      <w:r>
+        <w:rPr>
+          <w:rFonts w:ascii="Consolas" w:hAnsi="Consolas" w:cs="Consolas"/>
+          <w:color w:val="A31515"/>
+          <w:sz w:val="19"/>
+          <w:szCs w:val="19"/>
+          <w:lang w:val="en-US"/>
+        </w:rPr>
+        <w:t>CachedImage</w:t>
+      </w:r>
+      <w:proofErr w:type="spellEnd"/>
+      <w:proofErr w:type="gramEnd"/>
+      <w:r>
+        <w:rPr>
+          <w:rFonts w:ascii="Consolas" w:hAnsi="Consolas" w:cs="Consolas"/>
+          <w:color w:val="FF0000"/>
+          <w:sz w:val="19"/>
+          <w:szCs w:val="19"/>
+          <w:lang w:val="en-US"/>
+        </w:rPr>
+        <w:t xml:space="preserve"> </w:t>
+      </w:r>
+      <w:proofErr w:type="spellStart"/>
+      <w:r>
+        <w:rPr>
+          <w:rFonts w:ascii="Consolas" w:hAnsi="Consolas" w:cs="Consolas"/>
+          <w:color w:val="FF0000"/>
+          <w:sz w:val="19"/>
+          <w:szCs w:val="19"/>
+          <w:lang w:val="en-US"/>
+        </w:rPr>
+        <w:t>WidthRequest</w:t>
+      </w:r>
+      <w:proofErr w:type="spellEnd"/>
+      <w:r>
+        <w:rPr>
+          <w:rFonts w:ascii="Consolas" w:hAnsi="Consolas" w:cs="Consolas"/>
+          <w:color w:val="0000FF"/>
+          <w:sz w:val="19"/>
+          <w:szCs w:val="19"/>
+          <w:lang w:val="en-US"/>
+        </w:rPr>
+        <w:t>="200"</w:t>
+      </w:r>
+      <w:r>
+        <w:rPr>
+          <w:rFonts w:ascii="Consolas" w:hAnsi="Consolas" w:cs="Consolas"/>
+          <w:color w:val="FF0000"/>
+          <w:sz w:val="19"/>
+          <w:szCs w:val="19"/>
+          <w:lang w:val="en-US"/>
+        </w:rPr>
+        <w:t xml:space="preserve"> </w:t>
+      </w:r>
+      <w:proofErr w:type="spellStart"/>
+      <w:r>
+        <w:rPr>
+          <w:rFonts w:ascii="Consolas" w:hAnsi="Consolas" w:cs="Consolas"/>
+          <w:color w:val="FF0000"/>
+          <w:sz w:val="19"/>
+          <w:szCs w:val="19"/>
+          <w:lang w:val="en-US"/>
+        </w:rPr>
+        <w:t>HeightRequest</w:t>
+      </w:r>
+      <w:proofErr w:type="spellEnd"/>
+      <w:r>
+        <w:rPr>
+          <w:rFonts w:ascii="Consolas" w:hAnsi="Consolas" w:cs="Consolas"/>
+          <w:color w:val="0000FF"/>
+          <w:sz w:val="19"/>
+          <w:szCs w:val="19"/>
+          <w:lang w:val="en-US"/>
+        </w:rPr>
+        <w:t>="200"</w:t>
+      </w:r>
+      <w:r>
+        <w:rPr>
+          <w:rFonts w:ascii="Consolas" w:hAnsi="Consolas" w:cs="Consolas"/>
+          <w:color w:val="000000"/>
+          <w:sz w:val="19"/>
+          <w:szCs w:val="19"/>
+          <w:lang w:val="en-US"/>
+        </w:rPr>
+        <w:t xml:space="preserve"> </w:t>
+      </w:r>
+      <w:r>
+        <w:rPr>
+          <w:rFonts w:ascii="Consolas" w:hAnsi="Consolas" w:cs="Consolas"/>
+          <w:color w:val="FF0000"/>
+          <w:sz w:val="19"/>
+          <w:szCs w:val="19"/>
+          <w:lang w:val="en-US"/>
+        </w:rPr>
+        <w:t>Source</w:t>
+      </w:r>
+      <w:r>
+        <w:rPr>
+          <w:rFonts w:ascii="Consolas" w:hAnsi="Consolas" w:cs="Consolas"/>
+          <w:color w:val="0000FF"/>
+          <w:sz w:val="19"/>
+          <w:szCs w:val="19"/>
+          <w:lang w:val="en-US"/>
+        </w:rPr>
+        <w:t>="{</w:t>
+      </w:r>
+      <w:r>
+        <w:rPr>
+          <w:rFonts w:ascii="Consolas" w:hAnsi="Consolas" w:cs="Consolas"/>
+          <w:color w:val="A31515"/>
+          <w:sz w:val="19"/>
+          <w:szCs w:val="19"/>
+          <w:lang w:val="en-US"/>
+        </w:rPr>
+        <w:t>Binding</w:t>
+      </w:r>
+      <w:r>
+        <w:rPr>
+          <w:rFonts w:ascii="Consolas" w:hAnsi="Consolas" w:cs="Consolas"/>
+          <w:color w:val="FF0000"/>
+          <w:sz w:val="19"/>
+          <w:szCs w:val="19"/>
+          <w:lang w:val="en-US"/>
+        </w:rPr>
+        <w:t xml:space="preserve"> </w:t>
+      </w:r>
+      <w:proofErr w:type="spellStart"/>
+      <w:r>
+        <w:rPr>
+          <w:rFonts w:ascii="Consolas" w:hAnsi="Consolas" w:cs="Consolas"/>
+          <w:color w:val="FF0000"/>
+          <w:sz w:val="19"/>
+          <w:szCs w:val="19"/>
+          <w:lang w:val="en-US"/>
+        </w:rPr>
+        <w:t>Land</w:t>
+      </w:r>
+      <w:r>
+        <w:rPr>
+          <w:rFonts w:ascii="Consolas" w:hAnsi="Consolas" w:cs="Consolas"/>
+          <w:color w:val="0000FF"/>
+          <w:sz w:val="19"/>
+          <w:szCs w:val="19"/>
+          <w:lang w:val="en-US"/>
+        </w:rPr>
+        <w:t>.Flag</w:t>
+      </w:r>
+      <w:proofErr w:type="spellEnd"/>
+      <w:r>
+        <w:rPr>
+          <w:rFonts w:ascii="Consolas" w:hAnsi="Consolas" w:cs="Consolas"/>
+          <w:color w:val="0000FF"/>
+          <w:sz w:val="19"/>
+          <w:szCs w:val="19"/>
+          <w:lang w:val="en-US"/>
+        </w:rPr>
+        <w:t>,</w:t>
+      </w:r>
+      <w:r>
+        <w:rPr>
+          <w:rFonts w:ascii="Consolas" w:hAnsi="Consolas" w:cs="Consolas"/>
+          <w:color w:val="FF0000"/>
+          <w:sz w:val="19"/>
+          <w:szCs w:val="19"/>
+          <w:lang w:val="en-US"/>
+        </w:rPr>
+        <w:t xml:space="preserve"> Converter</w:t>
+      </w:r>
+      <w:r>
+        <w:rPr>
+          <w:rFonts w:ascii="Consolas" w:hAnsi="Consolas" w:cs="Consolas"/>
+          <w:color w:val="0000FF"/>
+          <w:sz w:val="19"/>
+          <w:szCs w:val="19"/>
+          <w:lang w:val="en-US"/>
+        </w:rPr>
+        <w:t>={</w:t>
+      </w:r>
+      <w:proofErr w:type="spellStart"/>
+      <w:r>
+        <w:rPr>
+          <w:rFonts w:ascii="Consolas" w:hAnsi="Consolas" w:cs="Consolas"/>
+          <w:color w:val="A31515"/>
+          <w:sz w:val="19"/>
+          <w:szCs w:val="19"/>
+          <w:lang w:val="en-US"/>
+        </w:rPr>
+        <w:t>StaticResource</w:t>
+      </w:r>
+      <w:proofErr w:type="spellEnd"/>
+      <w:r>
+        <w:rPr>
+          <w:rFonts w:ascii="Consolas" w:hAnsi="Consolas" w:cs="Consolas"/>
+          <w:color w:val="FF0000"/>
+          <w:sz w:val="19"/>
+          <w:szCs w:val="19"/>
+          <w:lang w:val="en-US"/>
+        </w:rPr>
+        <w:t xml:space="preserve"> </w:t>
+      </w:r>
+      <w:proofErr w:type="spellStart"/>
+      <w:r>
+        <w:rPr>
+          <w:rFonts w:ascii="Consolas" w:hAnsi="Consolas" w:cs="Consolas"/>
+          <w:color w:val="FF0000"/>
+          <w:sz w:val="19"/>
+          <w:szCs w:val="19"/>
+          <w:lang w:val="en-US"/>
+        </w:rPr>
+        <w:t>SvgImageSourceConverter</w:t>
+      </w:r>
+      <w:proofErr w:type="spellEnd"/>
+      <w:r>
+        <w:rPr>
+          <w:rFonts w:ascii="Consolas" w:hAnsi="Consolas" w:cs="Consolas"/>
+          <w:color w:val="0000FF"/>
+          <w:sz w:val="19"/>
+          <w:szCs w:val="19"/>
+          <w:lang w:val="en-US"/>
+        </w:rPr>
+        <w:t>}}"&gt;</w:t>
+      </w:r>
+    </w:p>
+    <w:p>
+      <w:pPr>
+        <w:rPr>
+          <w:rFonts w:ascii="Consolas" w:hAnsi="Consolas" w:cs="Consolas"/>
+          <w:color w:val="0000FF"/>
+          <w:sz w:val="19"/>
+          <w:szCs w:val="19"/>
+        </w:rPr>
+      </w:pPr>
+      <w:r>
+        <w:rPr>
+          <w:rFonts w:ascii="Consolas" w:hAnsi="Consolas" w:cs="Consolas"/>
+          <w:color w:val="0000FF"/>
+          <w:sz w:val="19"/>
+          <w:szCs w:val="19"/>
+        </w:rPr>
+        <w:t>&lt;/</w:t>
+      </w:r>
+      <w:r>
+        <w:rPr>
+          <w:rFonts w:ascii="Consolas" w:hAnsi="Consolas" w:cs="Consolas"/>
+          <w:color w:val="A31515"/>
+          <w:sz w:val="19"/>
+          <w:szCs w:val="19"/>
+        </w:rPr>
+        <w:t>ffimageloading</w:t>
+      </w:r>
+      <w:r>
+        <w:rPr>
+          <w:rFonts w:ascii="Consolas" w:hAnsi="Consolas" w:cs="Consolas"/>
+          <w:color w:val="0000FF"/>
+          <w:sz w:val="19"/>
+          <w:szCs w:val="19"/>
+        </w:rPr>
+        <w:t>:</w:t>
+      </w:r>
+      <w:r>
+        <w:rPr>
+          <w:rFonts w:ascii="Consolas" w:hAnsi="Consolas" w:cs="Consolas"/>
+          <w:color w:val="A31515"/>
+          <w:sz w:val="19"/>
+          <w:szCs w:val="19"/>
+        </w:rPr>
+        <w:t>CachedImage</w:t>
+      </w:r>
+      <w:r>
+        <w:rPr>
+          <w:rFonts w:ascii="Consolas" w:hAnsi="Consolas" w:cs="Consolas"/>
+          <w:color w:val="0000FF"/>
+          <w:sz w:val="19"/>
+          <w:szCs w:val="19"/>
+        </w:rPr>
+        <w:t>&gt;</w:t>
+      </w:r>
+    </w:p>
+    <w:p>
+      <w:pPr>
+        <w:rPr>
+          <w:rFonts w:ascii="Consolas" w:hAnsi="Consolas" w:cs="Consolas"/>
+          <w:color w:val="0000FF"/>
+          <w:sz w:val="19"/>
+          <w:szCs w:val="19"/>
+        </w:rPr>
+      </w:pPr>
+    </w:p>
+    <w:p>
+      <w:pPr>
+        <w:rPr>
+          <w:rFonts w:ascii="Arial" w:hAnsi="Arial" w:cs="Arial"/>
+          <w:color w:val="000000" w:themeColor="text1"/>
+          <w:szCs w:val="19"/>
+        </w:rPr>
+      </w:pPr>
       <w:bookmarkStart w:id="0" w:name="_GoBack"/>
-      <w:r>
-        <w:rPr>
-          <w:rFonts w:ascii="Consolas" w:hAnsi="Consolas" w:cs="Consolas"/>
-          <w:color w:val="0000FF"/>
-          <w:sz w:val="19"/>
-          <w:szCs w:val="19"/>
-          <w:lang w:val="en-US"/>
-        </w:rPr>
-        <w:t>&lt;</w:t>
-      </w:r>
-      <w:proofErr w:type="spellStart"/>
-      <w:r>
-        <w:rPr>
-          <w:rFonts w:ascii="Consolas" w:hAnsi="Consolas" w:cs="Consolas"/>
-          <w:color w:val="A31515"/>
-          <w:sz w:val="19"/>
-          <w:szCs w:val="19"/>
-          <w:lang w:val="en-US"/>
-        </w:rPr>
-        <w:t>ffimageloading</w:t>
-      </w:r>
-      <w:r>
-        <w:rPr>
-          <w:rFonts w:ascii="Consolas" w:hAnsi="Consolas" w:cs="Consolas"/>
-          <w:color w:val="0000FF"/>
-          <w:sz w:val="19"/>
-          <w:szCs w:val="19"/>
-          <w:lang w:val="en-US"/>
-        </w:rPr>
-        <w:t>:</w:t>
-      </w:r>
-      <w:r>
-        <w:rPr>
-          <w:rFonts w:ascii="Consolas" w:hAnsi="Consolas" w:cs="Consolas"/>
-          <w:color w:val="A31515"/>
-          <w:sz w:val="19"/>
-          <w:szCs w:val="19"/>
-          <w:lang w:val="en-US"/>
-        </w:rPr>
-        <w:t>CachedImage</w:t>
-      </w:r>
-      <w:proofErr w:type="spellEnd"/>
-      <w:r>
-        <w:rPr>
-          <w:rFonts w:ascii="Consolas" w:hAnsi="Consolas" w:cs="Consolas"/>
-          <w:color w:val="FF0000"/>
-          <w:sz w:val="19"/>
-          <w:szCs w:val="19"/>
-          <w:lang w:val="en-US"/>
-        </w:rPr>
-        <w:t xml:space="preserve"> </w:t>
-      </w:r>
-      <w:proofErr w:type="spellStart"/>
-      <w:r>
-        <w:rPr>
-          <w:rFonts w:ascii="Consolas" w:hAnsi="Consolas" w:cs="Consolas"/>
-          <w:color w:val="FF0000"/>
-          <w:sz w:val="19"/>
-          <w:szCs w:val="19"/>
-          <w:lang w:val="en-US"/>
-        </w:rPr>
-        <w:t>WidthRequest</w:t>
-      </w:r>
-      <w:proofErr w:type="spellEnd"/>
-      <w:r>
-        <w:rPr>
-          <w:rFonts w:ascii="Consolas" w:hAnsi="Consolas" w:cs="Consolas"/>
-          <w:color w:val="0000FF"/>
-          <w:sz w:val="19"/>
-          <w:szCs w:val="19"/>
-          <w:lang w:val="en-US"/>
-        </w:rPr>
-        <w:t>="200"</w:t>
-      </w:r>
-      <w:r>
-        <w:rPr>
-          <w:rFonts w:ascii="Consolas" w:hAnsi="Consolas" w:cs="Consolas"/>
-          <w:color w:val="FF0000"/>
-          <w:sz w:val="19"/>
-          <w:szCs w:val="19"/>
-          <w:lang w:val="en-US"/>
-        </w:rPr>
-        <w:t xml:space="preserve"> </w:t>
-      </w:r>
-      <w:proofErr w:type="spellStart"/>
-      <w:r>
-        <w:rPr>
-          <w:rFonts w:ascii="Consolas" w:hAnsi="Consolas" w:cs="Consolas"/>
-          <w:color w:val="FF0000"/>
-          <w:sz w:val="19"/>
-          <w:szCs w:val="19"/>
-          <w:lang w:val="en-US"/>
-        </w:rPr>
-        <w:t>HeightRequest</w:t>
-      </w:r>
-      <w:proofErr w:type="spellEnd"/>
-      <w:r>
-        <w:rPr>
-          <w:rFonts w:ascii="Consolas" w:hAnsi="Consolas" w:cs="Consolas"/>
-          <w:color w:val="0000FF"/>
-          <w:sz w:val="19"/>
-          <w:szCs w:val="19"/>
-          <w:lang w:val="en-US"/>
-        </w:rPr>
-        <w:t>="200"</w:t>
-      </w:r>
-      <w:r>
-        <w:rPr>
-          <w:rFonts w:ascii="Consolas" w:hAnsi="Consolas" w:cs="Consolas"/>
-          <w:color w:val="000000"/>
-          <w:sz w:val="19"/>
-          <w:szCs w:val="19"/>
-          <w:lang w:val="en-US"/>
-        </w:rPr>
-        <w:t xml:space="preserve"> </w:t>
-      </w:r>
-      <w:r>
-        <w:rPr>
-          <w:rFonts w:ascii="Consolas" w:hAnsi="Consolas" w:cs="Consolas"/>
-          <w:color w:val="FF0000"/>
-          <w:sz w:val="19"/>
-          <w:szCs w:val="19"/>
-          <w:lang w:val="en-US"/>
-        </w:rPr>
-        <w:t>Source</w:t>
-      </w:r>
-      <w:r>
-        <w:rPr>
-          <w:rFonts w:ascii="Consolas" w:hAnsi="Consolas" w:cs="Consolas"/>
-          <w:color w:val="0000FF"/>
-          <w:sz w:val="19"/>
-          <w:szCs w:val="19"/>
-          <w:lang w:val="en-US"/>
-        </w:rPr>
-        <w:t>="{</w:t>
-      </w:r>
-      <w:r>
-        <w:rPr>
-          <w:rFonts w:ascii="Consolas" w:hAnsi="Consolas" w:cs="Consolas"/>
-          <w:color w:val="A31515"/>
-          <w:sz w:val="19"/>
-          <w:szCs w:val="19"/>
-          <w:lang w:val="en-US"/>
-        </w:rPr>
-        <w:t>Binding</w:t>
-      </w:r>
-      <w:r>
-        <w:rPr>
-          <w:rFonts w:ascii="Consolas" w:hAnsi="Consolas" w:cs="Consolas"/>
-          <w:color w:val="FF0000"/>
-          <w:sz w:val="19"/>
-          <w:szCs w:val="19"/>
-          <w:lang w:val="en-US"/>
-        </w:rPr>
-        <w:t xml:space="preserve"> Land</w:t>
-      </w:r>
-      <w:r>
-        <w:rPr>
-          <w:rFonts w:ascii="Consolas" w:hAnsi="Consolas" w:cs="Consolas"/>
-          <w:color w:val="0000FF"/>
-          <w:sz w:val="19"/>
-          <w:szCs w:val="19"/>
-          <w:lang w:val="en-US"/>
-        </w:rPr>
-        <w:t>.Flag2,</w:t>
-      </w:r>
-      <w:r>
-        <w:rPr>
-          <w:rFonts w:ascii="Consolas" w:hAnsi="Consolas" w:cs="Consolas"/>
-          <w:color w:val="FF0000"/>
-          <w:sz w:val="19"/>
-          <w:szCs w:val="19"/>
-          <w:lang w:val="en-US"/>
-        </w:rPr>
-        <w:t xml:space="preserve"> Converter</w:t>
-      </w:r>
-      <w:r>
-        <w:rPr>
-          <w:rFonts w:ascii="Consolas" w:hAnsi="Consolas" w:cs="Consolas"/>
-          <w:color w:val="0000FF"/>
-          <w:sz w:val="19"/>
-          <w:szCs w:val="19"/>
-          <w:lang w:val="en-US"/>
-        </w:rPr>
-        <w:t>={</w:t>
-      </w:r>
-      <w:proofErr w:type="spellStart"/>
-      <w:r>
-        <w:rPr>
-          <w:rFonts w:ascii="Consolas" w:hAnsi="Consolas" w:cs="Consolas"/>
-          <w:color w:val="A31515"/>
-          <w:sz w:val="19"/>
-          <w:szCs w:val="19"/>
-          <w:lang w:val="en-US"/>
-        </w:rPr>
-        <w:t>StaticResource</w:t>
-      </w:r>
-      <w:proofErr w:type="spellEnd"/>
-      <w:r>
-        <w:rPr>
-          <w:rFonts w:ascii="Consolas" w:hAnsi="Consolas" w:cs="Consolas"/>
-          <w:color w:val="FF0000"/>
-          <w:sz w:val="19"/>
-          <w:szCs w:val="19"/>
-          <w:lang w:val="en-US"/>
-        </w:rPr>
-        <w:t xml:space="preserve"> </w:t>
-      </w:r>
-      <w:proofErr w:type="spellStart"/>
-      <w:r>
-        <w:rPr>
-          <w:rFonts w:ascii="Consolas" w:hAnsi="Consolas" w:cs="Consolas"/>
-          <w:color w:val="FF0000"/>
-          <w:sz w:val="19"/>
-          <w:szCs w:val="19"/>
-          <w:lang w:val="en-US"/>
-        </w:rPr>
-        <w:t>SvgImageSourceConverter</w:t>
-      </w:r>
-      <w:proofErr w:type="spellEnd"/>
-      <w:r>
-        <w:rPr>
-          <w:rFonts w:ascii="Consolas" w:hAnsi="Consolas" w:cs="Consolas"/>
-          <w:color w:val="0000FF"/>
-          <w:sz w:val="19"/>
-          <w:szCs w:val="19"/>
-          <w:lang w:val="en-US"/>
-        </w:rPr>
-        <w:t>}}"&gt;</w:t>
-      </w:r>
-    </w:p>
-    <w:p>
-      <w:pPr>
-        <w:rPr>
-          <w:rFonts w:ascii="Consolas" w:hAnsi="Consolas" w:cs="Consolas"/>
-          <w:color w:val="0000FF"/>
-          <w:sz w:val="19"/>
-          <w:szCs w:val="19"/>
-        </w:rPr>
-      </w:pPr>
-      <w:r>
-        <w:rPr>
-          <w:rFonts w:ascii="Consolas" w:hAnsi="Consolas" w:cs="Consolas"/>
-          <w:color w:val="0000FF"/>
-          <w:sz w:val="19"/>
-          <w:szCs w:val="19"/>
-        </w:rPr>
-        <w:t>&lt;/</w:t>
-      </w:r>
-      <w:r>
-        <w:rPr>
-          <w:rFonts w:ascii="Consolas" w:hAnsi="Consolas" w:cs="Consolas"/>
-          <w:color w:val="A31515"/>
-          <w:sz w:val="19"/>
-          <w:szCs w:val="19"/>
-        </w:rPr>
-        <w:t>ffimageloading</w:t>
-      </w:r>
-      <w:r>
-        <w:rPr>
-          <w:rFonts w:ascii="Consolas" w:hAnsi="Consolas" w:cs="Consolas"/>
-          <w:color w:val="0000FF"/>
-          <w:sz w:val="19"/>
-          <w:szCs w:val="19"/>
-        </w:rPr>
-        <w:t>:</w:t>
-      </w:r>
-      <w:r>
-        <w:rPr>
-          <w:rFonts w:ascii="Consolas" w:hAnsi="Consolas" w:cs="Consolas"/>
-          <w:color w:val="A31515"/>
-          <w:sz w:val="19"/>
-          <w:szCs w:val="19"/>
-        </w:rPr>
-        <w:t>CachedImage</w:t>
-      </w:r>
-      <w:r>
-        <w:rPr>
-          <w:rFonts w:ascii="Consolas" w:hAnsi="Consolas" w:cs="Consolas"/>
-          <w:color w:val="0000FF"/>
-          <w:sz w:val="19"/>
-          <w:szCs w:val="19"/>
-        </w:rPr>
-        <w:t>&gt;</w:t>
-      </w:r>
-    </w:p>
-    <w:bookmarkEnd w:id="0"/>
-    <w:p>
-      <w:pPr>
-        <w:rPr>
-          <w:rFonts w:ascii="Consolas" w:hAnsi="Consolas" w:cs="Consolas"/>
-          <w:color w:val="0000FF"/>
-          <w:sz w:val="19"/>
-          <w:szCs w:val="19"/>
-        </w:rPr>
-      </w:pPr>
-    </w:p>
-    <w:p>
-      <w:pPr>
-        <w:rPr>
-          <w:rFonts w:ascii="Arial" w:hAnsi="Arial" w:cs="Arial"/>
-          <w:color w:val="000000" w:themeColor="text1"/>
-          <w:szCs w:val="19"/>
-        </w:rPr>
-      </w:pPr>
+      <w:bookmarkEnd w:id="0"/>
     </w:p>
     <w:p>
       <w:pPr>
@@ -4907,7 +5027,29 @@
           <w:szCs w:val="18"/>
           <w:lang w:val="en-US"/>
         </w:rPr>
-        <w:t>&lt;?xml version="1.0" encoding="utf-8" ?&gt;</w:t>
+        <w:t>&lt;?xml version="1.0" encoding="utf-8</w:t>
+      </w:r>
+      <w:proofErr w:type="gramStart"/>
+      <w:r>
+        <w:rPr>
+          <w:rFonts w:ascii="Arial" w:hAnsi="Arial" w:cs="Arial"/>
+          <w:color w:val="000000" w:themeColor="text1"/>
+          <w:sz w:val="18"/>
+          <w:szCs w:val="18"/>
+          <w:lang w:val="en-US"/>
+        </w:rPr>
+        <w:t>" ?</w:t>
+      </w:r>
+      <w:proofErr w:type="gramEnd"/>
+      <w:r>
+        <w:rPr>
+          <w:rFonts w:ascii="Arial" w:hAnsi="Arial" w:cs="Arial"/>
+          <w:color w:val="000000" w:themeColor="text1"/>
+          <w:sz w:val="18"/>
+          <w:szCs w:val="18"/>
+          <w:lang w:val="en-US"/>
+        </w:rPr>
+        <w:t>&gt;</w:t>
       </w:r>
     </w:p>
     <w:p>
@@ -5083,6 +5225,7 @@
         <w:t xml:space="preserve">             </w:t>
       </w:r>
       <w:proofErr w:type="spellStart"/>
+      <w:proofErr w:type="gramStart"/>
       <w:r>
         <w:rPr>
           <w:rFonts w:ascii="Arial" w:hAnsi="Arial" w:cs="Arial"/>
@@ -5094,6 +5237,7 @@
         <w:t>x:Class</w:t>
       </w:r>
       <w:proofErr w:type="spellEnd"/>
+      <w:proofErr w:type="gramEnd"/>
       <w:r>
         <w:rPr>
           <w:rFonts w:ascii="Arial" w:hAnsi="Arial" w:cs="Arial"/>
@@ -5145,71 +5289,137 @@
           <w:szCs w:val="18"/>
           <w:lang w:val="en-US"/>
         </w:rPr>
-        <w:t xml:space="preserve">             xmlns:ffimageloading="clr-namespace:FFImageLoading.Forms;assembly=FFImageLoading.Forms"</w:t>
-      </w:r>
-    </w:p>
-    <w:p>
-      <w:pPr>
-        <w:rPr>
-          <w:rFonts w:ascii="Arial" w:hAnsi="Arial" w:cs="Arial"/>
-          <w:color w:val="000000" w:themeColor="text1"/>
-          <w:sz w:val="18"/>
-          <w:szCs w:val="18"/>
-          <w:lang w:val="en-US"/>
-        </w:rPr>
-      </w:pPr>
-      <w:r>
-        <w:rPr>
-          <w:rFonts w:ascii="Arial" w:hAnsi="Arial" w:cs="Arial"/>
-          <w:color w:val="000000" w:themeColor="text1"/>
-          <w:sz w:val="18"/>
-          <w:szCs w:val="18"/>
-          <w:lang w:val="en-US"/>
-        </w:rPr>
-        <w:t xml:space="preserve">             xmlns:fftransformations="clr-namespace:FFImageLoading.Transformations;assembly=FFImageLoading.Transformations"</w:t>
-      </w:r>
-    </w:p>
-    <w:p>
-      <w:pPr>
-        <w:rPr>
-          <w:rFonts w:ascii="Arial" w:hAnsi="Arial" w:cs="Arial"/>
-          <w:color w:val="000000" w:themeColor="text1"/>
-          <w:sz w:val="18"/>
-          <w:szCs w:val="18"/>
-          <w:lang w:val="en-US"/>
-        </w:rPr>
-      </w:pPr>
-      <w:r>
-        <w:rPr>
-          <w:rFonts w:ascii="Arial" w:hAnsi="Arial" w:cs="Arial"/>
-          <w:color w:val="000000" w:themeColor="text1"/>
-          <w:sz w:val="18"/>
-          <w:szCs w:val="18"/>
-          <w:lang w:val="en-US"/>
-        </w:rPr>
-        <w:t xml:space="preserve">             xmlns:ffimageloadingsvg="clr-namespace:FFImageLoading.Svg.Forms;assembly=FFImageLoading.Svg.Forms"</w:t>
-      </w:r>
-    </w:p>
-    <w:p>
-      <w:pPr>
-        <w:rPr>
-          <w:rFonts w:ascii="Arial" w:hAnsi="Arial" w:cs="Arial"/>
-          <w:color w:val="000000" w:themeColor="text1"/>
-          <w:sz w:val="18"/>
-          <w:szCs w:val="18"/>
-          <w:lang w:val="en-US"/>
-        </w:rPr>
-      </w:pPr>
-      <w:r>
-        <w:rPr>
-          <w:rFonts w:ascii="Arial" w:hAnsi="Arial" w:cs="Arial"/>
-          <w:color w:val="000000" w:themeColor="text1"/>
-          <w:sz w:val="18"/>
-          <w:szCs w:val="18"/>
-          <w:lang w:val="en-US"/>
-        </w:rPr>
         <w:t xml:space="preserve">             </w:t>
       </w:r>
+      <w:proofErr w:type="gramStart"/>
+      <w:r>
+        <w:rPr>
+          <w:rFonts w:ascii="Arial" w:hAnsi="Arial" w:cs="Arial"/>
+          <w:color w:val="000000" w:themeColor="text1"/>
+          <w:sz w:val="18"/>
+          <w:szCs w:val="18"/>
+          <w:lang w:val="en-US"/>
+        </w:rPr>
+        <w:t>xmlns:ffimageloading</w:t>
+      </w:r>
+      <w:proofErr w:type="gramEnd"/>
+      <w:r>
+        <w:rPr>
+          <w:rFonts w:ascii="Arial" w:hAnsi="Arial" w:cs="Arial"/>
+          <w:color w:val="000000" w:themeColor="text1"/>
+          <w:sz w:val="18"/>
+          <w:szCs w:val="18"/>
+          <w:lang w:val="en-US"/>
+        </w:rPr>
+        <w:t>="clr-namespace:FFImageLoading.Forms;assembly=FFImageLoading.Forms"</w:t>
+      </w:r>
+    </w:p>
+    <w:p>
+      <w:pPr>
+        <w:rPr>
+          <w:rFonts w:ascii="Arial" w:hAnsi="Arial" w:cs="Arial"/>
+          <w:color w:val="000000" w:themeColor="text1"/>
+          <w:sz w:val="18"/>
+          <w:szCs w:val="18"/>
+          <w:lang w:val="en-US"/>
+        </w:rPr>
+      </w:pPr>
+      <w:r>
+        <w:rPr>
+          <w:rFonts w:ascii="Arial" w:hAnsi="Arial" w:cs="Arial"/>
+          <w:color w:val="000000" w:themeColor="text1"/>
+          <w:sz w:val="18"/>
+          <w:szCs w:val="18"/>
+          <w:lang w:val="en-US"/>
+        </w:rPr>
+        <w:t xml:space="preserve">             </w:t>
+      </w:r>
+      <w:proofErr w:type="gramStart"/>
+      <w:r>
+        <w:rPr>
+          <w:rFonts w:ascii="Arial" w:hAnsi="Arial" w:cs="Arial"/>
+          <w:color w:val="000000" w:themeColor="text1"/>
+          <w:sz w:val="18"/>
+          <w:szCs w:val="18"/>
+          <w:lang w:val="en-US"/>
+        </w:rPr>
+        <w:t>xmlns:fftransformations</w:t>
+      </w:r>
+      <w:proofErr w:type="gramEnd"/>
+      <w:r>
+        <w:rPr>
+          <w:rFonts w:ascii="Arial" w:hAnsi="Arial" w:cs="Arial"/>
+          <w:color w:val="000000" w:themeColor="text1"/>
+          <w:sz w:val="18"/>
+          <w:szCs w:val="18"/>
+          <w:lang w:val="en-US"/>
+        </w:rPr>
+        <w:t>="clr-namespace:FFImageLoading.Transformations;assembly=FFImageLoading.Transformations"</w:t>
+      </w:r>
+    </w:p>
+    <w:p>
+      <w:pPr>
+        <w:rPr>
+          <w:rFonts w:ascii="Arial" w:hAnsi="Arial" w:cs="Arial"/>
+          <w:color w:val="000000" w:themeColor="text1"/>
+          <w:sz w:val="18"/>
+          <w:szCs w:val="18"/>
+          <w:lang w:val="en-US"/>
+        </w:rPr>
+      </w:pPr>
+      <w:r>
+        <w:rPr>
+          <w:rFonts w:ascii="Arial" w:hAnsi="Arial" w:cs="Arial"/>
+          <w:color w:val="000000" w:themeColor="text1"/>
+          <w:sz w:val="18"/>
+          <w:szCs w:val="18"/>
+          <w:lang w:val="en-US"/>
+        </w:rPr>
+        <w:t xml:space="preserve">             </w:t>
+      </w:r>
+      <w:proofErr w:type="gramStart"/>
+      <w:r>
+        <w:rPr>
+          <w:rFonts w:ascii="Arial" w:hAnsi="Arial" w:cs="Arial"/>
+          <w:color w:val="000000" w:themeColor="text1"/>
+          <w:sz w:val="18"/>
+          <w:szCs w:val="18"/>
+          <w:lang w:val="en-US"/>
+        </w:rPr>
+        <w:t>xmlns:ffimageloadingsvg</w:t>
+      </w:r>
+      <w:proofErr w:type="gramEnd"/>
+      <w:r>
+        <w:rPr>
+          <w:rFonts w:ascii="Arial" w:hAnsi="Arial" w:cs="Arial"/>
+          <w:color w:val="000000" w:themeColor="text1"/>
+          <w:sz w:val="18"/>
+          <w:szCs w:val="18"/>
+          <w:lang w:val="en-US"/>
+        </w:rPr>
+        <w:t>="clr-namespace:FFImageLoading.Svg.Forms;assembly=FFImageLoading.Svg.Forms"</w:t>
+      </w:r>
+    </w:p>
+    <w:p>
+      <w:pPr>
+        <w:rPr>
+          <w:rFonts w:ascii="Arial" w:hAnsi="Arial" w:cs="Arial"/>
+          <w:color w:val="000000" w:themeColor="text1"/>
+          <w:sz w:val="18"/>
+          <w:szCs w:val="18"/>
+          <w:lang w:val="en-US"/>
+        </w:rPr>
+      </w:pPr>
+      <w:r>
+        <w:rPr>
+          <w:rFonts w:ascii="Arial" w:hAnsi="Arial" w:cs="Arial"/>
+          <w:color w:val="000000" w:themeColor="text1"/>
+          <w:sz w:val="18"/>
+          <w:szCs w:val="18"/>
+          <w:lang w:val="en-US"/>
+        </w:rPr>
+        <w:t xml:space="preserve">             </w:t>
+      </w:r>
       <w:proofErr w:type="spellStart"/>
       <w:r>
         <w:rPr>
@@ -5233,6 +5443,7 @@
         <w:t xml:space="preserve">="{Binding </w:t>
       </w:r>
       <w:proofErr w:type="spellStart"/>
+      <w:proofErr w:type="gramStart"/>
       <w:r>
         <w:rPr>
           <w:rFonts w:ascii="Arial" w:hAnsi="Arial" w:cs="Arial"/>
@@ -5244,6 +5455,7 @@
         <w:t>Main,Source</w:t>
       </w:r>
       <w:proofErr w:type="spellEnd"/>
+      <w:proofErr w:type="gramEnd"/>
       <w:r>
         <w:rPr>
           <w:rFonts w:ascii="Arial" w:hAnsi="Arial" w:cs="Arial"/>
@@ -5338,7 +5550,29 @@
           <w:szCs w:val="18"/>
           <w:lang w:val="en-US"/>
         </w:rPr>
-        <w:t xml:space="preserve">    &lt;!--Title="Land" https://github.com/luberda-molinet/FFImageLoading/issues/456 --&gt;</w:t>
+        <w:t xml:space="preserve">    </w:t>
+      </w:r>
+      <w:proofErr w:type="gramStart"/>
+      <w:r>
+        <w:rPr>
+          <w:rFonts w:ascii="Arial" w:hAnsi="Arial" w:cs="Arial"/>
+          <w:color w:val="000000" w:themeColor="text1"/>
+          <w:sz w:val="18"/>
+          <w:szCs w:val="18"/>
+          <w:lang w:val="en-US"/>
+        </w:rPr>
+        <w:t>&lt;!--</w:t>
+      </w:r>
+      <w:proofErr w:type="gramEnd"/>
+      <w:r>
+        <w:rPr>
+          <w:rFonts w:ascii="Arial" w:hAnsi="Arial" w:cs="Arial"/>
+          <w:color w:val="000000" w:themeColor="text1"/>
+          <w:sz w:val="18"/>
+          <w:szCs w:val="18"/>
+          <w:lang w:val="en-US"/>
+        </w:rPr>
+        <w:t>Title="Land" https://github.com/luberda-molinet/FFImageLoading/issues/456 --&gt;</w:t>
       </w:r>
     </w:p>
     <w:p>
@@ -5448,6 +5682,7 @@
         <w:t xml:space="preserve">            &lt;</w:t>
       </w:r>
       <w:proofErr w:type="spellStart"/>
+      <w:proofErr w:type="gramStart"/>
       <w:r>
         <w:rPr>
           <w:rFonts w:ascii="Arial" w:hAnsi="Arial" w:cs="Arial"/>
@@ -5459,6 +5694,7 @@
         <w:t>ffimageloadingsvg:SvgImageSourceConverter</w:t>
       </w:r>
       <w:proofErr w:type="spellEnd"/>
+      <w:proofErr w:type="gramEnd"/>
       <w:r>
         <w:rPr>
           <w:rFonts w:ascii="Arial" w:hAnsi="Arial" w:cs="Arial"/>
@@ -5813,6 +6049,7 @@
         <w:t xml:space="preserve">                &lt;</w:t>
       </w:r>
       <w:proofErr w:type="spellStart"/>
+      <w:proofErr w:type="gramStart"/>
       <w:r>
         <w:rPr>
           <w:rFonts w:ascii="Arial" w:hAnsi="Arial" w:cs="Arial"/>
@@ -5824,6 +6061,7 @@
         <w:t>ffimageloading:CachedImage</w:t>
       </w:r>
       <w:proofErr w:type="spellEnd"/>
+      <w:proofErr w:type="gramEnd"/>
       <w:r>
         <w:rPr>
           <w:rFonts w:ascii="Arial" w:hAnsi="Arial" w:cs="Arial"/>
@@ -5897,9 +6135,21 @@
           <w:szCs w:val="18"/>
           <w:lang w:val="en-US"/>
         </w:rPr>
-        <w:t xml:space="preserve">                      Source="{Binding Land.Flag2, Converter={</w:t>
-      </w:r>
-      <w:proofErr w:type="spellStart"/>
+        <w:t xml:space="preserve">                      Source="{Binding Land.Flag2, Converter</w:t>
+      </w:r>
+      <w:proofErr w:type="gramStart"/>
+      <w:r>
+        <w:rPr>
+          <w:rFonts w:ascii="Arial" w:hAnsi="Arial" w:cs="Arial"/>
+          <w:color w:val="000000" w:themeColor="text1"/>
+          <w:sz w:val="18"/>
+          <w:szCs w:val="18"/>
+          <w:lang w:val="en-US"/>
+        </w:rPr>
+        <w:t>={</w:t>
+      </w:r>
+      <w:proofErr w:type="spellStart"/>
+      <w:proofErr w:type="gramEnd"/>
       <w:r>
         <w:rPr>
           <w:rFonts w:ascii="Arial" w:hAnsi="Arial" w:cs="Arial"/>
@@ -5965,6 +6215,7 @@
         <w:t xml:space="preserve">                &lt;/</w:t>
       </w:r>
       <w:proofErr w:type="spellStart"/>
+      <w:proofErr w:type="gramStart"/>
       <w:r>
         <w:rPr>
           <w:rFonts w:ascii="Arial" w:hAnsi="Arial" w:cs="Arial"/>
@@ -5976,6 +6227,7 @@
         <w:t>ffimageloading:CachedImage</w:t>
       </w:r>
       <w:proofErr w:type="spellEnd"/>
+      <w:proofErr w:type="gramEnd"/>
       <w:r>
         <w:rPr>
           <w:rFonts w:ascii="Arial" w:hAnsi="Arial" w:cs="Arial"/>
@@ -7825,7 +8077,29 @@
           <w:szCs w:val="18"/>
           <w:lang w:val="en-US"/>
         </w:rPr>
-        <w:t>='{0:N0}'}"</w:t>
+        <w:t>='{</w:t>
+      </w:r>
+      <w:proofErr w:type="gramStart"/>
+      <w:r>
+        <w:rPr>
+          <w:rFonts w:ascii="Arial" w:hAnsi="Arial" w:cs="Arial"/>
+          <w:color w:val="000000" w:themeColor="text1"/>
+          <w:sz w:val="18"/>
+          <w:szCs w:val="18"/>
+          <w:lang w:val="en-US"/>
+        </w:rPr>
+        <w:t>0:N</w:t>
+      </w:r>
+      <w:proofErr w:type="gramEnd"/>
+      <w:r>
+        <w:rPr>
+          <w:rFonts w:ascii="Arial" w:hAnsi="Arial" w:cs="Arial"/>
+          <w:color w:val="000000" w:themeColor="text1"/>
+          <w:sz w:val="18"/>
+          <w:szCs w:val="18"/>
+          <w:lang w:val="en-US"/>
+        </w:rPr>
+        <w:t>0}'}"</w:t>
       </w:r>
     </w:p>
     <w:p>
@@ -8537,7 +8811,29 @@
           <w:szCs w:val="18"/>
           <w:lang w:val="en-US"/>
         </w:rPr>
-        <w:t>='{0:N0}'}"</w:t>
+        <w:t>='{</w:t>
+      </w:r>
+      <w:proofErr w:type="gramStart"/>
+      <w:r>
+        <w:rPr>
+          <w:rFonts w:ascii="Arial" w:hAnsi="Arial" w:cs="Arial"/>
+          <w:color w:val="000000" w:themeColor="text1"/>
+          <w:sz w:val="18"/>
+          <w:szCs w:val="18"/>
+          <w:lang w:val="en-US"/>
+        </w:rPr>
+        <w:t>0:N</w:t>
+      </w:r>
+      <w:proofErr w:type="gramEnd"/>
+      <w:r>
+        <w:rPr>
+          <w:rFonts w:ascii="Arial" w:hAnsi="Arial" w:cs="Arial"/>
+          <w:color w:val="000000" w:themeColor="text1"/>
+          <w:sz w:val="18"/>
+          <w:szCs w:val="18"/>
+          <w:lang w:val="en-US"/>
+        </w:rPr>
+        <w:t>0}'}"</w:t>
       </w:r>
     </w:p>
     <w:p>
@@ -11375,29 +11671,7 @@
           <w:szCs w:val="18"/>
           <w:lang w:val="en-US"/>
         </w:rPr>
-        <w:t xml:space="preserve">                        Text="</w:t>
-      </w:r>
-      <w:proofErr w:type="spellStart"/>
-      <w:r>
-        <w:rPr>
-          <w:rFonts w:ascii="Arial" w:hAnsi="Arial" w:cs="Arial"/>
-          <w:color w:val="000000" w:themeColor="text1"/>
-          <w:sz w:val="18"/>
-          <w:szCs w:val="18"/>
-          <w:lang w:val="en-US"/>
-        </w:rPr>
-        <w:t>Demonym</w:t>
-      </w:r>
-      <w:proofErr w:type="spellEnd"/>
-      <w:r>
-        <w:rPr>
-          <w:rFonts w:ascii="Arial" w:hAnsi="Arial" w:cs="Arial"/>
-          <w:color w:val="000000" w:themeColor="text1"/>
-          <w:sz w:val="18"/>
-          <w:szCs w:val="18"/>
-          <w:lang w:val="en-US"/>
-        </w:rPr>
-        <w:t>:"</w:t>
+        <w:t xml:space="preserve">                        Text="Demonym:"</w:t>
       </w:r>
     </w:p>
     <w:p>
@@ -12477,7 +12751,29 @@
           <w:szCs w:val="18"/>
           <w:lang w:val="en-US"/>
         </w:rPr>
-        <w:t>='{0:N2}'}"</w:t>
+        <w:t>='{</w:t>
+      </w:r>
+      <w:proofErr w:type="gramStart"/>
+      <w:r>
+        <w:rPr>
+          <w:rFonts w:ascii="Arial" w:hAnsi="Arial" w:cs="Arial"/>
+          <w:color w:val="000000" w:themeColor="text1"/>
+          <w:sz w:val="18"/>
+          <w:szCs w:val="18"/>
+          <w:lang w:val="en-US"/>
+        </w:rPr>
+        <w:t>0:N</w:t>
+      </w:r>
+      <w:proofErr w:type="gramEnd"/>
+      <w:r>
+        <w:rPr>
+          <w:rFonts w:ascii="Arial" w:hAnsi="Arial" w:cs="Arial"/>
+          <w:color w:val="000000" w:themeColor="text1"/>
+          <w:sz w:val="18"/>
+          <w:szCs w:val="18"/>
+          <w:lang w:val="en-US"/>
+        </w:rPr>
+        <w:t>2}'}"</w:t>
       </w:r>
     </w:p>
     <w:p>
@@ -13189,7 +13485,29 @@
           <w:szCs w:val="18"/>
           <w:lang w:val="en-US"/>
         </w:rPr>
-        <w:t>='{0:N2}'}"</w:t>
+        <w:t>='{</w:t>
+      </w:r>
+      <w:proofErr w:type="gramStart"/>
+      <w:r>
+        <w:rPr>
+          <w:rFonts w:ascii="Arial" w:hAnsi="Arial" w:cs="Arial"/>
+          <w:color w:val="000000" w:themeColor="text1"/>
+          <w:sz w:val="18"/>
+          <w:szCs w:val="18"/>
+          <w:lang w:val="en-US"/>
+        </w:rPr>
+        <w:t>0:N</w:t>
+      </w:r>
+      <w:proofErr w:type="gramEnd"/>
+      <w:r>
+        <w:rPr>
+          <w:rFonts w:ascii="Arial" w:hAnsi="Arial" w:cs="Arial"/>
+          <w:color w:val="000000" w:themeColor="text1"/>
+          <w:sz w:val="18"/>
+          <w:szCs w:val="18"/>
+          <w:lang w:val="en-US"/>
+        </w:rPr>
+        <w:t>2}'}"</w:t>
       </w:r>
     </w:p>
     <w:p>
@@ -15966,13 +16284,13 @@
     <w:name w:val="Normal"/>
     <w:qFormat/>
   </w:style>
-  <w:style w:type="character" w:default="1" w:styleId="DefaultParagraphFont">
+  <w:style w:type="character" w:default="1" w:styleId="Fuentedeprrafopredeter">
     <w:name w:val="Default Paragraph Font"/>
     <w:uiPriority w:val="1"/>
     <w:semiHidden/>
     <w:unhideWhenUsed/>
   </w:style>
-  <w:style w:type="table" w:default="1" w:styleId="TableNormal">
+  <w:style w:type="table" w:default="1" w:styleId="Tablanormal">
     <w:name w:val="Normal Table"/>
     <w:uiPriority w:val="99"/>
     <w:semiHidden/>
@@ -15987,13 +16305,13 @@
       </w:tblCellMar>
     </w:tblPr>
   </w:style>
-  <w:style w:type="numbering" w:default="1" w:styleId="NoList">
+  <w:style w:type="numbering" w:default="1" w:styleId="Sinlista">
     <w:name w:val="No List"/>
     <w:uiPriority w:val="99"/>
     <w:semiHidden/>
     <w:unhideWhenUsed/>
   </w:style>
-  <w:style w:type="paragraph" w:styleId="ListParagraph">
+  <w:style w:type="paragraph" w:styleId="Prrafodelista">
     <w:name w:val="List Paragraph"/>
     <w:basedOn w:val="Normal"/>
     <w:uiPriority w:val="34"/>
@@ -16004,10 +16322,10 @@
       <w:contextualSpacing/>
     </w:pPr>
   </w:style>
-  <w:style w:type="paragraph" w:styleId="HTMLPreformatted">
+  <w:style w:type="paragraph" w:styleId="HTMLconformatoprevio">
     <w:name w:val="HTML Preformatted"/>
     <w:basedOn w:val="Normal"/>
-    <w:link w:val="HTMLPreformattedChar"/>
+    <w:link w:val="HTMLconformatoprevioCar"/>
     <w:uiPriority w:val="99"/>
     <w:semiHidden/>
     <w:unhideWhenUsed/>
@@ -16040,10 +16358,10 @@
       <w:lang w:eastAsia="es-CO"/>
     </w:rPr>
   </w:style>
-  <w:style w:type="character" w:customStyle="1" w:styleId="HTMLPreformattedChar">
-    <w:name w:val="HTML Preformatted Char"/>
-    <w:basedOn w:val="DefaultParagraphFont"/>
-    <w:link w:val="HTMLPreformatted"/>
+  <w:style w:type="character" w:customStyle="1" w:styleId="HTMLconformatoprevioCar">
+    <w:name w:val="HTML con formato previo Car"/>
+    <w:basedOn w:val="Fuentedeprrafopredeter"/>
+    <w:link w:val="HTMLconformatoprevio"/>
     <w:uiPriority w:val="99"/>
     <w:semiHidden/>
     <w:rsid w:val="002C0FDE"/>
@@ -16054,10 +16372,10 @@
       <w:lang w:eastAsia="es-CO"/>
     </w:rPr>
   </w:style>
-  <w:style w:type="paragraph" w:styleId="BalloonText">
+  <w:style w:type="paragraph" w:styleId="Textodeglobo">
     <w:name w:val="Balloon Text"/>
     <w:basedOn w:val="Normal"/>
-    <w:link w:val="BalloonTextChar"/>
+    <w:link w:val="TextodegloboCar"/>
     <w:uiPriority w:val="99"/>
     <w:semiHidden/>
     <w:unhideWhenUsed/>
@@ -16071,10 +16389,10 @@
       <w:szCs w:val="16"/>
     </w:rPr>
   </w:style>
-  <w:style w:type="character" w:customStyle="1" w:styleId="BalloonTextChar">
-    <w:name w:val="Balloon Text Char"/>
-    <w:basedOn w:val="DefaultParagraphFont"/>
-    <w:link w:val="BalloonText"/>
+  <w:style w:type="character" w:customStyle="1" w:styleId="TextodegloboCar">
+    <w:name w:val="Texto de globo Car"/>
+    <w:basedOn w:val="Fuentedeprrafopredeter"/>
+    <w:link w:val="Textodeglobo"/>
     <w:uiPriority w:val="99"/>
     <w:semiHidden/>
     <w:rsid w:val="002C0FDE"/>

</xml_diff>